<commit_message>
updated map and borderlines
</commit_message>
<xml_diff>
--- a/Corporate Brief_Brainchild Partners_Website.docx
+++ b/Corporate Brief_Brainchild Partners_Website.docx
@@ -2883,8 +2883,6 @@
           <w:szCs w:val="18"/>
         </w:rPr>
       </w:pPr>
-      <w:bookmarkStart w:id="0" w:name="_GoBack"/>
-      <w:bookmarkEnd w:id="0"/>
     </w:p>
     <w:p>
       <w:pPr>
@@ -2959,6 +2957,7 @@
           <w:color w:val="595959" w:themeColor="text1" w:themeTint="A6"/>
         </w:rPr>
       </w:pPr>
+      <w:bookmarkStart w:id="0" w:name="_GoBack"/>
       <w:r>
         <w:rPr>
           <w:rFonts w:ascii="나눔고딕" w:eastAsia="나눔고딕" w:hAnsi="나눔고딕" w:cs="Apple SD 산돌고딕 Neo 일반체"/>
@@ -3230,27 +3229,10 @@
           <w:i/>
           <w:color w:val="595959" w:themeColor="text1" w:themeTint="A6"/>
         </w:rPr>
-        <w:t xml:space="preserve">205-810 Quayside Dr., New Westminster, </w:t>
-      </w:r>
-      <w:r>
-        <w:rPr>
-          <w:rFonts w:ascii="나눔고딕" w:eastAsia="나눔고딕" w:hAnsi="나눔고딕" w:cs="Apple SD 산돌고딕 Neo 일반체"/>
-          <w:b/>
-          <w:i/>
-          <w:color w:val="595959" w:themeColor="text1" w:themeTint="A6"/>
-        </w:rPr>
-        <w:t>BC</w:t>
-      </w:r>
-      <w:r>
-        <w:rPr>
-          <w:rFonts w:ascii="나눔고딕" w:eastAsia="나눔고딕" w:hAnsi="나눔고딕" w:cs="Apple SD 산돌고딕 Neo 일반체"/>
-          <w:b/>
-          <w:i/>
-          <w:color w:val="595959" w:themeColor="text1" w:themeTint="A6"/>
-        </w:rPr>
-        <w:t xml:space="preserve"> V3M 6B9, Canada</w:t>
-      </w:r>
-    </w:p>
+        <w:t>205-810 Quayside Dr., New Westminster, BC V3M 6B9, Canada</w:t>
+      </w:r>
+    </w:p>
+    <w:bookmarkEnd w:id="0"/>
     <w:p>
       <w:pPr>
         <w:widowControl w:val="0"/>
@@ -3289,7 +3271,7 @@
         <w:adjustRightInd w:val="0"/>
         <w:spacing w:line="300" w:lineRule="auto"/>
         <w:rPr>
-          <w:rFonts w:ascii="나눔고딕" w:eastAsia="나눔고딕" w:hAnsi="나눔고딕" w:cs="Apple SD 산돌고딕 Neo 일반체" w:hint="eastAsia"/>
+          <w:rFonts w:ascii="나눔고딕" w:eastAsia="나눔고딕" w:hAnsi="나눔고딕" w:cs="Apple SD 산돌고딕 Neo 일반체"/>
           <w:b/>
           <w:i/>
           <w:color w:val="595959" w:themeColor="text1" w:themeTint="A6"/>
@@ -3304,7 +3286,7 @@
         <w:adjustRightInd w:val="0"/>
         <w:spacing w:line="300" w:lineRule="auto"/>
         <w:rPr>
-          <w:rFonts w:ascii="나눔고딕" w:eastAsia="나눔고딕" w:hAnsi="나눔고딕" w:cs="Apple SD 산돌고딕 Neo 일반체" w:hint="eastAsia"/>
+          <w:rFonts w:ascii="나눔고딕" w:eastAsia="나눔고딕" w:hAnsi="나눔고딕" w:cs="Apple SD 산돌고딕 Neo 일반체"/>
           <w:b/>
           <w:i/>
           <w:color w:val="595959" w:themeColor="text1" w:themeTint="A6"/>
@@ -3319,7 +3301,7 @@
         <w:adjustRightInd w:val="0"/>
         <w:spacing w:line="300" w:lineRule="auto"/>
         <w:rPr>
-          <w:rFonts w:ascii="나눔고딕" w:eastAsia="나눔고딕" w:hAnsi="나눔고딕" w:cs="Apple SD 산돌고딕 Neo 일반체" w:hint="eastAsia"/>
+          <w:rFonts w:ascii="나눔고딕" w:eastAsia="나눔고딕" w:hAnsi="나눔고딕" w:cs="Apple SD 산돌고딕 Neo 일반체"/>
           <w:b/>
           <w:i/>
           <w:color w:val="595959" w:themeColor="text1" w:themeTint="A6"/>
@@ -7351,7 +7333,7 @@
 </file>
 
 <file path=customXml/itemProps1.xml><?xml version="1.0" encoding="utf-8"?>
-<ds:datastoreItem xmlns:ds="http://schemas.openxmlformats.org/officeDocument/2006/customXml" ds:itemID="{D6353299-A213-0E42-BD7E-364D90E48C59}">
+<ds:datastoreItem xmlns:ds="http://schemas.openxmlformats.org/officeDocument/2006/customXml" ds:itemID="{D9076DB3-4291-8B49-9769-4C6AB0B8AB9E}">
   <ds:schemaRefs>
     <ds:schemaRef ds:uri="http://schemas.openxmlformats.org/officeDocument/2006/bibliography"/>
   </ds:schemaRefs>

</xml_diff>